<commit_message>
Add three cols inside row-2.
</commit_message>
<xml_diff>
--- a/log_CSS-3_portfolio.docx
+++ b/log_CSS-3_portfolio.docx
@@ -606,8 +606,314 @@
       <w:pPr>
         <w:pStyle w:val="NoSpacing"/>
       </w:pPr>
+      <w:r>
+        <w:rPr>
+          <w:noProof/>
+        </w:rPr>
+        <w:lastRenderedPageBreak/>
+        <w:drawing>
+          <wp:inline distT="0" distB="0" distL="0" distR="0">
+            <wp:extent cx="5937250" cy="3695700"/>
+            <wp:effectExtent l="0" t="0" r="6350" b="0"/>
+            <wp:docPr id="5" name="Picture 5"/>
+            <wp:cNvGraphicFramePr>
+              <a:graphicFrameLocks xmlns:a="http://schemas.openxmlformats.org/drawingml/2006/main" noChangeAspect="1"/>
+            </wp:cNvGraphicFramePr>
+            <a:graphic xmlns:a="http://schemas.openxmlformats.org/drawingml/2006/main">
+              <a:graphicData uri="http://schemas.openxmlformats.org/drawingml/2006/picture">
+                <pic:pic xmlns:pic="http://schemas.openxmlformats.org/drawingml/2006/picture">
+                  <pic:nvPicPr>
+                    <pic:cNvPr id="0" name="Picture 1"/>
+                    <pic:cNvPicPr>
+                      <a:picLocks noChangeAspect="1" noChangeArrowheads="1"/>
+                    </pic:cNvPicPr>
+                  </pic:nvPicPr>
+                  <pic:blipFill>
+                    <a:blip r:embed="rId11">
+                      <a:extLst>
+                        <a:ext uri="{28A0092B-C50C-407E-A947-70E740481C1C}">
+                          <a14:useLocalDpi xmlns:a14="http://schemas.microsoft.com/office/drawing/2010/main" val="0"/>
+                        </a:ext>
+                      </a:extLst>
+                    </a:blip>
+                    <a:srcRect/>
+                    <a:stretch>
+                      <a:fillRect/>
+                    </a:stretch>
+                  </pic:blipFill>
+                  <pic:spPr bwMode="auto">
+                    <a:xfrm>
+                      <a:off x="0" y="0"/>
+                      <a:ext cx="5937250" cy="3695700"/>
+                    </a:xfrm>
+                    <a:prstGeom prst="rect">
+                      <a:avLst/>
+                    </a:prstGeom>
+                    <a:noFill/>
+                    <a:ln>
+                      <a:noFill/>
+                    </a:ln>
+                  </pic:spPr>
+                </pic:pic>
+              </a:graphicData>
+            </a:graphic>
+          </wp:inline>
+        </w:drawing>
+      </w:r>
+    </w:p>
+    <w:p>
+      <w:pPr>
+        <w:pStyle w:val="NoSpacing"/>
+      </w:pPr>
+      <w:r>
+        <w:rPr>
+          <w:b/>
+        </w:rPr>
+        <w:t>Local</w:t>
+      </w:r>
+      <w:r>
+        <w:t xml:space="preserve">: </w:t>
+      </w:r>
+      <w:r>
+        <w:t>C:\dev\CSS-3_portfolio</w:t>
+      </w:r>
+    </w:p>
+    <w:p>
+      <w:pPr>
+        <w:pStyle w:val="NoSpacing"/>
+        <w:ind w:firstLine="720"/>
+      </w:pPr>
+      <w:r>
+        <w:rPr>
+          <w:b/>
+        </w:rPr>
+        <w:t>Repo</w:t>
+      </w:r>
+      <w:r>
+        <w:t xml:space="preserve">: </w:t>
+      </w:r>
+      <w:r>
+        <w:t>CSS-3_portfolio</w:t>
+      </w:r>
+    </w:p>
+    <w:p>
+      <w:pPr>
+        <w:pStyle w:val="NoSpacing"/>
+        <w:ind w:firstLine="720"/>
+      </w:pPr>
+      <w:r>
+        <w:tab/>
+      </w:r>
+      <w:r>
+        <w:rPr>
+          <w:b/>
+        </w:rPr>
+        <w:t>Branch</w:t>
+      </w:r>
+      <w:r>
+        <w:t>:</w:t>
+      </w:r>
+      <w:r>
+        <w:tab/>
+        <w:t>Master</w:t>
+      </w:r>
+    </w:p>
+    <w:p>
+      <w:pPr>
+        <w:pStyle w:val="NoSpacing"/>
+        <w:ind w:left="1440" w:firstLine="720"/>
+      </w:pPr>
+      <w:r>
+        <w:rPr>
+          <w:b/>
+        </w:rPr>
+        <w:t>Commit</w:t>
+      </w:r>
+      <w:r>
+        <w:t xml:space="preserve">: </w:t>
+      </w:r>
+      <w:r>
+        <w:t>Added two blocks inside the top row.</w:t>
+      </w:r>
+    </w:p>
+    <w:p>
+      <w:pPr>
+        <w:pStyle w:val="NoSpacing"/>
+        <w:ind w:left="2160" w:firstLine="720"/>
+      </w:pPr>
+      <w:r>
+        <w:rPr>
+          <w:b/>
+        </w:rPr>
+        <w:t>TODO</w:t>
+      </w:r>
+      <w:r>
+        <w:t>: Add rows inside bottom cols.</w:t>
+      </w:r>
+    </w:p>
+    <w:p>
+      <w:pPr>
+        <w:pStyle w:val="NoSpacing"/>
+      </w:pPr>
+    </w:p>
+    <w:p>
+      <w:pPr>
+        <w:pStyle w:val="NoSpacing"/>
+      </w:pPr>
+      <w:r>
+        <w:rPr>
+          <w:noProof/>
+        </w:rPr>
+        <w:lastRenderedPageBreak/>
+        <w:drawing>
+          <wp:inline distT="0" distB="0" distL="0" distR="0">
+            <wp:extent cx="5939790" cy="3721100"/>
+            <wp:effectExtent l="0" t="0" r="3810" b="0"/>
+            <wp:docPr id="6" name="Picture 6"/>
+            <wp:cNvGraphicFramePr>
+              <a:graphicFrameLocks xmlns:a="http://schemas.openxmlformats.org/drawingml/2006/main" noChangeAspect="1"/>
+            </wp:cNvGraphicFramePr>
+            <a:graphic xmlns:a="http://schemas.openxmlformats.org/drawingml/2006/main">
+              <a:graphicData uri="http://schemas.openxmlformats.org/drawingml/2006/picture">
+                <pic:pic xmlns:pic="http://schemas.openxmlformats.org/drawingml/2006/picture">
+                  <pic:nvPicPr>
+                    <pic:cNvPr id="0" name="Picture 2"/>
+                    <pic:cNvPicPr>
+                      <a:picLocks noChangeAspect="1" noChangeArrowheads="1"/>
+                    </pic:cNvPicPr>
+                  </pic:nvPicPr>
+                  <pic:blipFill>
+                    <a:blip r:embed="rId12">
+                      <a:extLst>
+                        <a:ext uri="{28A0092B-C50C-407E-A947-70E740481C1C}">
+                          <a14:useLocalDpi xmlns:a14="http://schemas.microsoft.com/office/drawing/2010/main" val="0"/>
+                        </a:ext>
+                      </a:extLst>
+                    </a:blip>
+                    <a:srcRect/>
+                    <a:stretch>
+                      <a:fillRect/>
+                    </a:stretch>
+                  </pic:blipFill>
+                  <pic:spPr bwMode="auto">
+                    <a:xfrm>
+                      <a:off x="0" y="0"/>
+                      <a:ext cx="5939790" cy="3721100"/>
+                    </a:xfrm>
+                    <a:prstGeom prst="rect">
+                      <a:avLst/>
+                    </a:prstGeom>
+                    <a:noFill/>
+                    <a:ln>
+                      <a:noFill/>
+                    </a:ln>
+                  </pic:spPr>
+                </pic:pic>
+              </a:graphicData>
+            </a:graphic>
+          </wp:inline>
+        </w:drawing>
+      </w:r>
+    </w:p>
+    <w:p>
+      <w:pPr>
+        <w:pStyle w:val="NoSpacing"/>
+      </w:pPr>
+      <w:r>
+        <w:rPr>
+          <w:b/>
+        </w:rPr>
+        <w:t>Local</w:t>
+      </w:r>
+      <w:r>
+        <w:t xml:space="preserve">: </w:t>
+      </w:r>
+      <w:r>
+        <w:t>C:\dev\CSS-3_portfolio</w:t>
+      </w:r>
+    </w:p>
+    <w:p>
+      <w:pPr>
+        <w:pStyle w:val="NoSpacing"/>
+        <w:ind w:firstLine="720"/>
+      </w:pPr>
+      <w:r>
+        <w:rPr>
+          <w:b/>
+        </w:rPr>
+        <w:t>Repo</w:t>
+      </w:r>
+      <w:r>
+        <w:t xml:space="preserve">: </w:t>
+      </w:r>
+      <w:r>
+        <w:t>CSS-3_portfolio</w:t>
+      </w:r>
+    </w:p>
+    <w:p>
+      <w:pPr>
+        <w:pStyle w:val="NoSpacing"/>
+        <w:ind w:firstLine="720"/>
+      </w:pPr>
+      <w:r>
+        <w:tab/>
+      </w:r>
+      <w:r>
+        <w:rPr>
+          <w:b/>
+        </w:rPr>
+        <w:t>Branch</w:t>
+      </w:r>
+      <w:r>
+        <w:t>:</w:t>
+      </w:r>
+      <w:r>
+        <w:tab/>
+        <w:t>Master</w:t>
+      </w:r>
+    </w:p>
+    <w:p>
+      <w:pPr>
+        <w:pStyle w:val="NoSpacing"/>
+        <w:ind w:left="1440" w:firstLine="720"/>
+      </w:pPr>
+      <w:r>
+        <w:rPr>
+          <w:b/>
+        </w:rPr>
+        <w:t>Commit</w:t>
+      </w:r>
+      <w:r>
+        <w:t>: Added two blocks inside the top row.</w:t>
+      </w:r>
+    </w:p>
+    <w:p>
+      <w:pPr>
+        <w:pStyle w:val="NoSpacing"/>
+        <w:ind w:left="2160" w:firstLine="720"/>
+      </w:pPr>
+      <w:r>
+        <w:rPr>
+          <w:b/>
+        </w:rPr>
+        <w:t>TODO</w:t>
+      </w:r>
+      <w:r>
+        <w:t xml:space="preserve">: Add </w:t>
+      </w:r>
+      <w:r>
+        <w:t>three cols inside row-2</w:t>
+      </w:r>
+      <w:r>
+        <w:t>.</w:t>
+      </w:r>
       <w:bookmarkStart w:id="0" w:name="_GoBack"/>
       <w:bookmarkEnd w:id="0"/>
+    </w:p>
+    <w:p>
+      <w:pPr>
+        <w:pStyle w:val="NoSpacing"/>
+      </w:pPr>
     </w:p>
     <w:sectPr>
       <w:pgSz w:w="12240" w:h="15840"/>

</xml_diff>

<commit_message>
Add in two rows in each column in bottom row.
</commit_message>
<xml_diff>
--- a/log_CSS-3_portfolio.docx
+++ b/log_CSS-3_portfolio.docx
@@ -884,7 +884,10 @@
         <w:t>Commit</w:t>
       </w:r>
       <w:r>
-        <w:t>: Added two blocks inside the top row.</w:t>
+        <w:t xml:space="preserve">: </w:t>
+      </w:r>
+      <w:r>
+        <w:t>Add three cols inside row-2.</w:t>
       </w:r>
     </w:p>
     <w:p>
@@ -899,13 +902,216 @@
         <w:t>TODO</w:t>
       </w:r>
       <w:r>
-        <w:t xml:space="preserve">: Add </w:t>
-      </w:r>
-      <w:r>
-        <w:t>three cols inside row-2</w:t>
-      </w:r>
-      <w:r>
-        <w:t>.</w:t>
+        <w:t xml:space="preserve">: </w:t>
+      </w:r>
+      <w:r>
+        <w:t>Add in two rows in each column in bottom row.</w:t>
+      </w:r>
+    </w:p>
+    <w:p>
+      <w:pPr>
+        <w:pStyle w:val="NoSpacing"/>
+        <w:ind w:left="2160" w:firstLine="720"/>
+        <w:rPr>
+          <w:b/>
+        </w:rPr>
+      </w:pPr>
+      <w:r>
+        <w:rPr>
+          <w:b/>
+        </w:rPr>
+        <w:tab/>
+        <w:t>Then</w:t>
+      </w:r>
+      <w:r>
+        <w:t xml:space="preserve">: Add in two rows inside these for the top grey </w:t>
+      </w:r>
+      <w:proofErr w:type="spellStart"/>
+      <w:r>
+        <w:t>bordertext</w:t>
+      </w:r>
+      <w:proofErr w:type="spellEnd"/>
+      <w:r>
+        <w:rPr>
+          <w:b/>
+        </w:rPr>
+        <w:t xml:space="preserve"> </w:t>
+      </w:r>
+    </w:p>
+    <w:p>
+      <w:pPr>
+        <w:pStyle w:val="NoSpacing"/>
+      </w:pPr>
+      <w:r>
+        <w:rPr>
+          <w:noProof/>
+        </w:rPr>
+        <w:lastRenderedPageBreak/>
+        <w:drawing>
+          <wp:inline distT="0" distB="0" distL="0" distR="0">
+            <wp:extent cx="5939790" cy="5430520"/>
+            <wp:effectExtent l="0" t="0" r="3810" b="0"/>
+            <wp:docPr id="7" name="Picture 7"/>
+            <wp:cNvGraphicFramePr>
+              <a:graphicFrameLocks xmlns:a="http://schemas.openxmlformats.org/drawingml/2006/main" noChangeAspect="1"/>
+            </wp:cNvGraphicFramePr>
+            <a:graphic xmlns:a="http://schemas.openxmlformats.org/drawingml/2006/main">
+              <a:graphicData uri="http://schemas.openxmlformats.org/drawingml/2006/picture">
+                <pic:pic xmlns:pic="http://schemas.openxmlformats.org/drawingml/2006/picture">
+                  <pic:nvPicPr>
+                    <pic:cNvPr id="0" name="Picture 3"/>
+                    <pic:cNvPicPr>
+                      <a:picLocks noChangeAspect="1" noChangeArrowheads="1"/>
+                    </pic:cNvPicPr>
+                  </pic:nvPicPr>
+                  <pic:blipFill>
+                    <a:blip r:embed="rId13">
+                      <a:extLst>
+                        <a:ext uri="{28A0092B-C50C-407E-A947-70E740481C1C}">
+                          <a14:useLocalDpi xmlns:a14="http://schemas.microsoft.com/office/drawing/2010/main" val="0"/>
+                        </a:ext>
+                      </a:extLst>
+                    </a:blip>
+                    <a:srcRect/>
+                    <a:stretch>
+                      <a:fillRect/>
+                    </a:stretch>
+                  </pic:blipFill>
+                  <pic:spPr bwMode="auto">
+                    <a:xfrm>
+                      <a:off x="0" y="0"/>
+                      <a:ext cx="5939790" cy="5430520"/>
+                    </a:xfrm>
+                    <a:prstGeom prst="rect">
+                      <a:avLst/>
+                    </a:prstGeom>
+                    <a:noFill/>
+                    <a:ln>
+                      <a:noFill/>
+                    </a:ln>
+                  </pic:spPr>
+                </pic:pic>
+              </a:graphicData>
+            </a:graphic>
+          </wp:inline>
+        </w:drawing>
+      </w:r>
+    </w:p>
+    <w:p>
+      <w:pPr>
+        <w:pStyle w:val="NoSpacing"/>
+      </w:pPr>
+      <w:r>
+        <w:rPr>
+          <w:b/>
+        </w:rPr>
+        <w:t>Local</w:t>
+      </w:r>
+      <w:r>
+        <w:t xml:space="preserve">: </w:t>
+      </w:r>
+      <w:r>
+        <w:t>C:\dev\CSS-3_portfolio</w:t>
+      </w:r>
+    </w:p>
+    <w:p>
+      <w:pPr>
+        <w:pStyle w:val="NoSpacing"/>
+        <w:ind w:firstLine="720"/>
+      </w:pPr>
+      <w:r>
+        <w:rPr>
+          <w:b/>
+        </w:rPr>
+        <w:t>Repo</w:t>
+      </w:r>
+      <w:r>
+        <w:t xml:space="preserve">: </w:t>
+      </w:r>
+      <w:r>
+        <w:t>CSS-3_portfolio</w:t>
+      </w:r>
+    </w:p>
+    <w:p>
+      <w:pPr>
+        <w:pStyle w:val="NoSpacing"/>
+        <w:ind w:firstLine="720"/>
+      </w:pPr>
+      <w:r>
+        <w:tab/>
+      </w:r>
+      <w:r>
+        <w:rPr>
+          <w:b/>
+        </w:rPr>
+        <w:t>Branch</w:t>
+      </w:r>
+      <w:r>
+        <w:t>:</w:t>
+      </w:r>
+      <w:r>
+        <w:tab/>
+        <w:t>Master</w:t>
+      </w:r>
+    </w:p>
+    <w:p>
+      <w:pPr>
+        <w:pStyle w:val="NoSpacing"/>
+        <w:ind w:left="1440" w:firstLine="720"/>
+      </w:pPr>
+      <w:r>
+        <w:rPr>
+          <w:b/>
+        </w:rPr>
+        <w:t>Commit</w:t>
+      </w:r>
+      <w:r>
+        <w:t>: Add in two rows in each column in bottom row.</w:t>
+      </w:r>
+    </w:p>
+    <w:p>
+      <w:pPr>
+        <w:pStyle w:val="NoSpacing"/>
+        <w:ind w:left="2160" w:firstLine="720"/>
+      </w:pPr>
+      <w:r>
+        <w:rPr>
+          <w:b/>
+        </w:rPr>
+        <w:t>TODO</w:t>
+      </w:r>
+      <w:r>
+        <w:t xml:space="preserve">: </w:t>
+      </w:r>
+      <w:r>
+        <w:t xml:space="preserve">Add in two rows inside these for the top grey </w:t>
+      </w:r>
+      <w:proofErr w:type="spellStart"/>
+      <w:r>
+        <w:t>bordertext</w:t>
+      </w:r>
+      <w:proofErr w:type="spellEnd"/>
+    </w:p>
+    <w:p>
+      <w:pPr>
+        <w:pStyle w:val="NoSpacing"/>
+        <w:ind w:left="2160" w:firstLine="720"/>
+        <w:rPr>
+          <w:b/>
+        </w:rPr>
+      </w:pPr>
+      <w:r>
+        <w:rPr>
+          <w:b/>
+        </w:rPr>
+        <w:tab/>
+        <w:t>Then</w:t>
+      </w:r>
+      <w:r>
+        <w:t xml:space="preserve">: </w:t>
+      </w:r>
+      <w:r>
+        <w:t>Add text to these newly added boxes.</w:t>
       </w:r>
       <w:bookmarkStart w:id="0" w:name="_GoBack"/>
       <w:bookmarkEnd w:id="0"/>

</xml_diff>

<commit_message>
Add in two rows inside these for the top grey bordertext
</commit_message>
<xml_diff>
--- a/log_CSS-3_portfolio.docx
+++ b/log_CSS-3_portfolio.docx
@@ -1106,6 +1106,168 @@
         </w:rPr>
         <w:tab/>
         <w:t>Then</w:t>
+      </w:r>
+      <w:r>
+        <w:t xml:space="preserve">: </w:t>
+      </w:r>
+      <w:r>
+        <w:t>Add text to these newly added boxes.</w:t>
+      </w:r>
+    </w:p>
+    <w:p>
+      <w:r>
+        <w:br w:type="page"/>
+      </w:r>
+    </w:p>
+    <w:p>
+      <w:pPr>
+        <w:pStyle w:val="NoSpacing"/>
+      </w:pPr>
+      <w:r>
+        <w:rPr>
+          <w:noProof/>
+        </w:rPr>
+        <w:lastRenderedPageBreak/>
+        <w:drawing>
+          <wp:inline distT="0" distB="0" distL="0" distR="0">
+            <wp:extent cx="5943600" cy="5486400"/>
+            <wp:effectExtent l="0" t="0" r="0" b="0"/>
+            <wp:docPr id="8" name="Picture 8"/>
+            <wp:cNvGraphicFramePr>
+              <a:graphicFrameLocks xmlns:a="http://schemas.openxmlformats.org/drawingml/2006/main" noChangeAspect="1"/>
+            </wp:cNvGraphicFramePr>
+            <a:graphic xmlns:a="http://schemas.openxmlformats.org/drawingml/2006/main">
+              <a:graphicData uri="http://schemas.openxmlformats.org/drawingml/2006/picture">
+                <pic:pic xmlns:pic="http://schemas.openxmlformats.org/drawingml/2006/picture">
+                  <pic:nvPicPr>
+                    <pic:cNvPr id="0" name="Picture 4"/>
+                    <pic:cNvPicPr>
+                      <a:picLocks noChangeAspect="1" noChangeArrowheads="1"/>
+                    </pic:cNvPicPr>
+                  </pic:nvPicPr>
+                  <pic:blipFill>
+                    <a:blip r:embed="rId14">
+                      <a:extLst>
+                        <a:ext uri="{28A0092B-C50C-407E-A947-70E740481C1C}">
+                          <a14:useLocalDpi xmlns:a14="http://schemas.microsoft.com/office/drawing/2010/main" val="0"/>
+                        </a:ext>
+                      </a:extLst>
+                    </a:blip>
+                    <a:srcRect/>
+                    <a:stretch>
+                      <a:fillRect/>
+                    </a:stretch>
+                  </pic:blipFill>
+                  <pic:spPr bwMode="auto">
+                    <a:xfrm>
+                      <a:off x="0" y="0"/>
+                      <a:ext cx="5943600" cy="5486400"/>
+                    </a:xfrm>
+                    <a:prstGeom prst="rect">
+                      <a:avLst/>
+                    </a:prstGeom>
+                    <a:noFill/>
+                    <a:ln>
+                      <a:noFill/>
+                    </a:ln>
+                  </pic:spPr>
+                </pic:pic>
+              </a:graphicData>
+            </a:graphic>
+          </wp:inline>
+        </w:drawing>
+      </w:r>
+    </w:p>
+    <w:p>
+      <w:pPr>
+        <w:pStyle w:val="NoSpacing"/>
+      </w:pPr>
+      <w:r>
+        <w:rPr>
+          <w:b/>
+        </w:rPr>
+        <w:t>Local</w:t>
+      </w:r>
+      <w:r>
+        <w:t xml:space="preserve">: </w:t>
+      </w:r>
+      <w:r>
+        <w:t>C:\dev\CSS-3_portfolio</w:t>
+      </w:r>
+    </w:p>
+    <w:p>
+      <w:pPr>
+        <w:pStyle w:val="NoSpacing"/>
+        <w:ind w:firstLine="720"/>
+      </w:pPr>
+      <w:r>
+        <w:rPr>
+          <w:b/>
+        </w:rPr>
+        <w:t>Repo</w:t>
+      </w:r>
+      <w:r>
+        <w:t xml:space="preserve">: </w:t>
+      </w:r>
+      <w:r>
+        <w:t>CSS-3_portfolio</w:t>
+      </w:r>
+    </w:p>
+    <w:p>
+      <w:pPr>
+        <w:pStyle w:val="NoSpacing"/>
+        <w:ind w:firstLine="720"/>
+      </w:pPr>
+      <w:r>
+        <w:tab/>
+      </w:r>
+      <w:r>
+        <w:rPr>
+          <w:b/>
+        </w:rPr>
+        <w:t>Branch</w:t>
+      </w:r>
+      <w:r>
+        <w:t>:</w:t>
+      </w:r>
+      <w:r>
+        <w:tab/>
+        <w:t>Master</w:t>
+      </w:r>
+    </w:p>
+    <w:p>
+      <w:pPr>
+        <w:pStyle w:val="NoSpacing"/>
+        <w:ind w:left="1440" w:firstLine="720"/>
+      </w:pPr>
+      <w:r>
+        <w:rPr>
+          <w:b/>
+        </w:rPr>
+        <w:t>Commit</w:t>
+      </w:r>
+      <w:r>
+        <w:t xml:space="preserve">: </w:t>
+      </w:r>
+      <w:r>
+        <w:t xml:space="preserve">Add in two rows inside these for the top grey </w:t>
+      </w:r>
+      <w:proofErr w:type="spellStart"/>
+      <w:r>
+        <w:t>bordertext</w:t>
+      </w:r>
+      <w:proofErr w:type="spellEnd"/>
+    </w:p>
+    <w:p>
+      <w:pPr>
+        <w:pStyle w:val="NoSpacing"/>
+        <w:ind w:left="2160" w:firstLine="720"/>
+      </w:pPr>
+      <w:r>
+        <w:rPr>
+          <w:b/>
+        </w:rPr>
+        <w:t>TODO</w:t>
       </w:r>
       <w:r>
         <w:t xml:space="preserve">: </w:t>

</xml_diff>

<commit_message>
Added grey sub-box in the upper right box and moved the text below.
</commit_message>
<xml_diff>
--- a/log_CSS-3_portfolio.docx
+++ b/log_CSS-3_portfolio.docx
@@ -1432,8 +1432,335 @@
       <w:r>
         <w:t>Add text to top right green box.</w:t>
       </w:r>
+    </w:p>
+    <w:p>
+      <w:pPr>
+        <w:pStyle w:val="NoSpacing"/>
+      </w:pPr>
+    </w:p>
+    <w:p>
+      <w:pPr>
+        <w:pStyle w:val="NoSpacing"/>
+      </w:pPr>
+      <w:r>
+        <w:rPr>
+          <w:noProof/>
+        </w:rPr>
+        <w:lastRenderedPageBreak/>
+        <w:drawing>
+          <wp:inline distT="0" distB="0" distL="0" distR="0">
+            <wp:extent cx="5189220" cy="4869180"/>
+            <wp:effectExtent l="0" t="0" r="0" b="7620"/>
+            <wp:docPr id="10" name="Picture 10"/>
+            <wp:cNvGraphicFramePr>
+              <a:graphicFrameLocks xmlns:a="http://schemas.openxmlformats.org/drawingml/2006/main" noChangeAspect="1"/>
+            </wp:cNvGraphicFramePr>
+            <a:graphic xmlns:a="http://schemas.openxmlformats.org/drawingml/2006/main">
+              <a:graphicData uri="http://schemas.openxmlformats.org/drawingml/2006/picture">
+                <pic:pic xmlns:pic="http://schemas.openxmlformats.org/drawingml/2006/picture">
+                  <pic:nvPicPr>
+                    <pic:cNvPr id="0" name="Picture 6"/>
+                    <pic:cNvPicPr>
+                      <a:picLocks noChangeAspect="1" noChangeArrowheads="1"/>
+                    </pic:cNvPicPr>
+                  </pic:nvPicPr>
+                  <pic:blipFill>
+                    <a:blip r:embed="rId16">
+                      <a:extLst>
+                        <a:ext uri="{28A0092B-C50C-407E-A947-70E740481C1C}">
+                          <a14:useLocalDpi xmlns:a14="http://schemas.microsoft.com/office/drawing/2010/main" val="0"/>
+                        </a:ext>
+                      </a:extLst>
+                    </a:blip>
+                    <a:srcRect/>
+                    <a:stretch>
+                      <a:fillRect/>
+                    </a:stretch>
+                  </pic:blipFill>
+                  <pic:spPr bwMode="auto">
+                    <a:xfrm>
+                      <a:off x="0" y="0"/>
+                      <a:ext cx="5189220" cy="4869180"/>
+                    </a:xfrm>
+                    <a:prstGeom prst="rect">
+                      <a:avLst/>
+                    </a:prstGeom>
+                    <a:noFill/>
+                    <a:ln>
+                      <a:noFill/>
+                    </a:ln>
+                  </pic:spPr>
+                </pic:pic>
+              </a:graphicData>
+            </a:graphic>
+          </wp:inline>
+        </w:drawing>
+      </w:r>
+    </w:p>
+    <w:p>
+      <w:pPr>
+        <w:pStyle w:val="NoSpacing"/>
+      </w:pPr>
+      <w:r>
+        <w:rPr>
+          <w:b/>
+        </w:rPr>
+        <w:t>Local</w:t>
+      </w:r>
+      <w:r>
+        <w:t xml:space="preserve">: </w:t>
+      </w:r>
+      <w:r>
+        <w:t>C:\dev\CSS-3_portfolio</w:t>
+      </w:r>
+    </w:p>
+    <w:p>
+      <w:pPr>
+        <w:pStyle w:val="NoSpacing"/>
+        <w:ind w:firstLine="720"/>
+      </w:pPr>
+      <w:r>
+        <w:rPr>
+          <w:b/>
+        </w:rPr>
+        <w:t>Repo</w:t>
+      </w:r>
+      <w:r>
+        <w:t xml:space="preserve">: </w:t>
+      </w:r>
+      <w:r>
+        <w:t>CSS-3_portfolio</w:t>
+      </w:r>
+    </w:p>
+    <w:p>
+      <w:pPr>
+        <w:pStyle w:val="NoSpacing"/>
+        <w:ind w:firstLine="720"/>
+      </w:pPr>
+      <w:r>
+        <w:tab/>
+      </w:r>
+      <w:r>
+        <w:rPr>
+          <w:b/>
+        </w:rPr>
+        <w:t>Branch</w:t>
+      </w:r>
+      <w:r>
+        <w:t>:</w:t>
+      </w:r>
+      <w:r>
+        <w:tab/>
+        <w:t>Master</w:t>
+      </w:r>
+    </w:p>
+    <w:p>
+      <w:pPr>
+        <w:pStyle w:val="NoSpacing"/>
+        <w:ind w:left="1440" w:firstLine="720"/>
+      </w:pPr>
+      <w:r>
+        <w:rPr>
+          <w:b/>
+        </w:rPr>
+        <w:t>Commit</w:t>
+      </w:r>
+      <w:r>
+        <w:t xml:space="preserve">: </w:t>
+      </w:r>
+      <w:r>
+        <w:t>Added text to top right green box.</w:t>
+      </w:r>
+    </w:p>
+    <w:p>
+      <w:pPr>
+        <w:pStyle w:val="NoSpacing"/>
+        <w:ind w:left="2160" w:firstLine="720"/>
+      </w:pPr>
+      <w:r>
+        <w:rPr>
+          <w:b/>
+        </w:rPr>
+        <w:t>TODO</w:t>
+      </w:r>
+      <w:r>
+        <w:t xml:space="preserve">: Add </w:t>
+      </w:r>
+      <w:r>
+        <w:t xml:space="preserve">two boxes to green box, </w:t>
+      </w:r>
+      <w:proofErr w:type="gramStart"/>
+      <w:r>
+        <w:t>similar to</w:t>
+      </w:r>
+      <w:proofErr w:type="gramEnd"/>
+      <w:r>
+        <w:t xml:space="preserve"> as done in a previous step.</w:t>
+      </w:r>
+    </w:p>
+    <w:p>
+      <w:pPr>
+        <w:pStyle w:val="NoSpacing"/>
+      </w:pPr>
+    </w:p>
+    <w:p>
+      <w:r>
+        <w:br w:type="page"/>
+      </w:r>
+    </w:p>
+    <w:p>
+      <w:pPr>
+        <w:pStyle w:val="NoSpacing"/>
+      </w:pPr>
+      <w:r>
+        <w:rPr>
+          <w:noProof/>
+        </w:rPr>
+        <w:lastRenderedPageBreak/>
+        <w:drawing>
+          <wp:inline distT="0" distB="0" distL="0" distR="0">
+            <wp:extent cx="5105400" cy="4876800"/>
+            <wp:effectExtent l="0" t="0" r="0" b="0"/>
+            <wp:docPr id="11" name="Picture 11"/>
+            <wp:cNvGraphicFramePr>
+              <a:graphicFrameLocks xmlns:a="http://schemas.openxmlformats.org/drawingml/2006/main" noChangeAspect="1"/>
+            </wp:cNvGraphicFramePr>
+            <a:graphic xmlns:a="http://schemas.openxmlformats.org/drawingml/2006/main">
+              <a:graphicData uri="http://schemas.openxmlformats.org/drawingml/2006/picture">
+                <pic:pic xmlns:pic="http://schemas.openxmlformats.org/drawingml/2006/picture">
+                  <pic:nvPicPr>
+                    <pic:cNvPr id="0" name="Picture 7"/>
+                    <pic:cNvPicPr>
+                      <a:picLocks noChangeAspect="1" noChangeArrowheads="1"/>
+                    </pic:cNvPicPr>
+                  </pic:nvPicPr>
+                  <pic:blipFill>
+                    <a:blip r:embed="rId17">
+                      <a:extLst>
+                        <a:ext uri="{28A0092B-C50C-407E-A947-70E740481C1C}">
+                          <a14:useLocalDpi xmlns:a14="http://schemas.microsoft.com/office/drawing/2010/main" val="0"/>
+                        </a:ext>
+                      </a:extLst>
+                    </a:blip>
+                    <a:srcRect/>
+                    <a:stretch>
+                      <a:fillRect/>
+                    </a:stretch>
+                  </pic:blipFill>
+                  <pic:spPr bwMode="auto">
+                    <a:xfrm>
+                      <a:off x="0" y="0"/>
+                      <a:ext cx="5105400" cy="4876800"/>
+                    </a:xfrm>
+                    <a:prstGeom prst="rect">
+                      <a:avLst/>
+                    </a:prstGeom>
+                    <a:noFill/>
+                    <a:ln>
+                      <a:noFill/>
+                    </a:ln>
+                  </pic:spPr>
+                </pic:pic>
+              </a:graphicData>
+            </a:graphic>
+          </wp:inline>
+        </w:drawing>
+      </w:r>
+    </w:p>
+    <w:p>
+      <w:pPr>
+        <w:pStyle w:val="NoSpacing"/>
+      </w:pPr>
+      <w:r>
+        <w:rPr>
+          <w:b/>
+        </w:rPr>
+        <w:t>Local</w:t>
+      </w:r>
+      <w:r>
+        <w:t xml:space="preserve">: </w:t>
+      </w:r>
+      <w:r>
+        <w:t>C:\dev\CSS-3_portfolio</w:t>
+      </w:r>
+    </w:p>
+    <w:p>
+      <w:pPr>
+        <w:pStyle w:val="NoSpacing"/>
+        <w:ind w:firstLine="720"/>
+      </w:pPr>
+      <w:r>
+        <w:rPr>
+          <w:b/>
+        </w:rPr>
+        <w:t>Repo</w:t>
+      </w:r>
+      <w:r>
+        <w:t xml:space="preserve">: </w:t>
+      </w:r>
+      <w:r>
+        <w:t>CSS-3_portfolio</w:t>
+      </w:r>
+    </w:p>
+    <w:p>
+      <w:pPr>
+        <w:pStyle w:val="NoSpacing"/>
+        <w:ind w:firstLine="720"/>
+      </w:pPr>
+      <w:r>
+        <w:tab/>
+      </w:r>
+      <w:r>
+        <w:rPr>
+          <w:b/>
+        </w:rPr>
+        <w:t>Branch</w:t>
+      </w:r>
+      <w:r>
+        <w:t>:</w:t>
+      </w:r>
+      <w:r>
+        <w:tab/>
+        <w:t>Master</w:t>
+      </w:r>
+    </w:p>
+    <w:p>
+      <w:pPr>
+        <w:pStyle w:val="NoSpacing"/>
+        <w:ind w:left="1440" w:firstLine="720"/>
+      </w:pPr>
+      <w:r>
+        <w:rPr>
+          <w:b/>
+        </w:rPr>
+        <w:t>Commit</w:t>
+      </w:r>
+      <w:r>
+        <w:t xml:space="preserve">: </w:t>
+      </w:r>
       <w:bookmarkStart w:id="0" w:name="_GoBack"/>
-      <w:bookmarkEnd w:id="0"/>
+      <w:r>
+        <w:t>Added grey sub-box in the upper right box and moved the text below.</w:t>
+      </w:r>
+    </w:p>
+    <w:bookmarkEnd w:id="0"/>
+    <w:p>
+      <w:pPr>
+        <w:pStyle w:val="NoSpacing"/>
+        <w:ind w:left="2160" w:firstLine="720"/>
+      </w:pPr>
+      <w:r>
+        <w:rPr>
+          <w:b/>
+        </w:rPr>
+        <w:t>TODO</w:t>
+      </w:r>
+      <w:r>
+        <w:t xml:space="preserve">: </w:t>
+      </w:r>
+      <w:r>
+        <w:t>Change size of sub-boxes in the newly added green box.</w:t>
+      </w:r>
     </w:p>
     <w:p>
       <w:pPr>

</xml_diff>

<commit_message>
Got size of boxes in upper right box approximately where they ultimately need to be.
</commit_message>
<xml_diff>
--- a/log_CSS-3_portfolio.docx
+++ b/log_CSS-3_portfolio.docx
@@ -1738,28 +1738,205 @@
       <w:r>
         <w:t xml:space="preserve">: </w:t>
       </w:r>
+      <w:r>
+        <w:t>Added grey sub-box in the upper right box and moved the text below.</w:t>
+      </w:r>
+    </w:p>
+    <w:p>
+      <w:pPr>
+        <w:pStyle w:val="NoSpacing"/>
+        <w:ind w:left="2160" w:firstLine="720"/>
+      </w:pPr>
+      <w:r>
+        <w:rPr>
+          <w:b/>
+        </w:rPr>
+        <w:t>TODO</w:t>
+      </w:r>
+      <w:r>
+        <w:t xml:space="preserve">: </w:t>
+      </w:r>
+      <w:r>
+        <w:t>Change size of sub-boxes in the newly added green box.</w:t>
+      </w:r>
+    </w:p>
+    <w:p>
+      <w:pPr>
+        <w:pStyle w:val="NoSpacing"/>
+      </w:pPr>
+      <w:r>
+        <w:rPr>
+          <w:noProof/>
+        </w:rPr>
+        <w:lastRenderedPageBreak/>
+        <w:drawing>
+          <wp:inline distT="0" distB="0" distL="0" distR="0">
+            <wp:extent cx="5153025" cy="4872355"/>
+            <wp:effectExtent l="0" t="0" r="9525" b="4445"/>
+            <wp:docPr id="12" name="Picture 12"/>
+            <wp:cNvGraphicFramePr>
+              <a:graphicFrameLocks xmlns:a="http://schemas.openxmlformats.org/drawingml/2006/main" noChangeAspect="1"/>
+            </wp:cNvGraphicFramePr>
+            <a:graphic xmlns:a="http://schemas.openxmlformats.org/drawingml/2006/main">
+              <a:graphicData uri="http://schemas.openxmlformats.org/drawingml/2006/picture">
+                <pic:pic xmlns:pic="http://schemas.openxmlformats.org/drawingml/2006/picture">
+                  <pic:nvPicPr>
+                    <pic:cNvPr id="0" name="Picture 8"/>
+                    <pic:cNvPicPr>
+                      <a:picLocks noChangeAspect="1" noChangeArrowheads="1"/>
+                    </pic:cNvPicPr>
+                  </pic:nvPicPr>
+                  <pic:blipFill>
+                    <a:blip r:embed="rId18">
+                      <a:extLst>
+                        <a:ext uri="{28A0092B-C50C-407E-A947-70E740481C1C}">
+                          <a14:useLocalDpi xmlns:a14="http://schemas.microsoft.com/office/drawing/2010/main" val="0"/>
+                        </a:ext>
+                      </a:extLst>
+                    </a:blip>
+                    <a:srcRect/>
+                    <a:stretch>
+                      <a:fillRect/>
+                    </a:stretch>
+                  </pic:blipFill>
+                  <pic:spPr bwMode="auto">
+                    <a:xfrm>
+                      <a:off x="0" y="0"/>
+                      <a:ext cx="5153025" cy="4872355"/>
+                    </a:xfrm>
+                    <a:prstGeom prst="rect">
+                      <a:avLst/>
+                    </a:prstGeom>
+                    <a:noFill/>
+                    <a:ln>
+                      <a:noFill/>
+                    </a:ln>
+                  </pic:spPr>
+                </pic:pic>
+              </a:graphicData>
+            </a:graphic>
+          </wp:inline>
+        </w:drawing>
+      </w:r>
+    </w:p>
+    <w:p>
+      <w:pPr>
+        <w:pStyle w:val="NoSpacing"/>
+      </w:pPr>
+      <w:r>
+        <w:rPr>
+          <w:b/>
+        </w:rPr>
+        <w:t>Local</w:t>
+      </w:r>
+      <w:r>
+        <w:t xml:space="preserve">: </w:t>
+      </w:r>
+      <w:r>
+        <w:t>C:\dev\CSS-3_portfolio</w:t>
+      </w:r>
+    </w:p>
+    <w:p>
+      <w:pPr>
+        <w:pStyle w:val="NoSpacing"/>
+        <w:ind w:firstLine="720"/>
+      </w:pPr>
+      <w:r>
+        <w:rPr>
+          <w:b/>
+        </w:rPr>
+        <w:t>Repo</w:t>
+      </w:r>
+      <w:r>
+        <w:t xml:space="preserve">: </w:t>
+      </w:r>
+      <w:r>
+        <w:t>CSS-3_portfolio</w:t>
+      </w:r>
+    </w:p>
+    <w:p>
+      <w:pPr>
+        <w:pStyle w:val="NoSpacing"/>
+        <w:ind w:firstLine="720"/>
+      </w:pPr>
+      <w:r>
+        <w:tab/>
+      </w:r>
+      <w:r>
+        <w:rPr>
+          <w:b/>
+        </w:rPr>
+        <w:t>Branch</w:t>
+      </w:r>
+      <w:r>
+        <w:t>:</w:t>
+      </w:r>
+      <w:r>
+        <w:tab/>
+        <w:t>Master</w:t>
+      </w:r>
+    </w:p>
+    <w:p>
+      <w:pPr>
+        <w:pStyle w:val="NoSpacing"/>
+        <w:ind w:left="1440" w:firstLine="720"/>
+      </w:pPr>
+      <w:r>
+        <w:rPr>
+          <w:b/>
+        </w:rPr>
+        <w:t>Commit</w:t>
+      </w:r>
+      <w:r>
+        <w:t xml:space="preserve">: </w:t>
+      </w:r>
+      <w:r>
+        <w:t>Got size of boxes in upper right box approximately where they ultimately need to be.</w:t>
+      </w:r>
+    </w:p>
+    <w:p>
+      <w:pPr>
+        <w:pStyle w:val="NoSpacing"/>
+        <w:ind w:left="2160" w:firstLine="720"/>
+      </w:pPr>
+      <w:r>
+        <w:rPr>
+          <w:b/>
+        </w:rPr>
+        <w:t>TODO</w:t>
+      </w:r>
+      <w:r>
+        <w:t xml:space="preserve">: </w:t>
+      </w:r>
+      <w:r>
+        <w:t>Add text to the grey strip in the upper right box.</w:t>
+      </w:r>
+    </w:p>
+    <w:p>
+      <w:pPr>
+        <w:pStyle w:val="NoSpacing"/>
+        <w:ind w:left="2160" w:firstLine="720"/>
+      </w:pPr>
+      <w:r>
+        <w:rPr>
+          <w:b/>
+        </w:rPr>
+        <w:tab/>
+        <w:t>Then</w:t>
+      </w:r>
+      <w:r>
+        <w:t xml:space="preserve">: If works, then repeat process for the columns in the </w:t>
+      </w:r>
+    </w:p>
+    <w:p>
+      <w:pPr>
+        <w:pStyle w:val="NoSpacing"/>
+        <w:ind w:left="3600" w:firstLine="720"/>
+      </w:pPr>
       <w:bookmarkStart w:id="0" w:name="_GoBack"/>
-      <w:r>
-        <w:t>Added grey sub-box in the upper right box and moved the text below.</w:t>
-      </w:r>
-    </w:p>
-    <w:bookmarkEnd w:id="0"/>
-    <w:p>
-      <w:pPr>
-        <w:pStyle w:val="NoSpacing"/>
-        <w:ind w:left="2160" w:firstLine="720"/>
-      </w:pPr>
-      <w:r>
-        <w:rPr>
-          <w:b/>
-        </w:rPr>
-        <w:t>TODO</w:t>
-      </w:r>
-      <w:r>
-        <w:t xml:space="preserve">: </w:t>
-      </w:r>
-      <w:r>
-        <w:t>Change size of sub-boxes in the newly added green box.</w:t>
+      <w:bookmarkEnd w:id="0"/>
+      <w:r>
+        <w:t>second row.</w:t>
       </w:r>
     </w:p>
     <w:p>

</xml_diff>

<commit_message>
Added text in header in upper right box (About…)
</commit_message>
<xml_diff>
--- a/log_CSS-3_portfolio.docx
+++ b/log_CSS-3_portfolio.docx
@@ -1933,8 +1933,198 @@
         <w:pStyle w:val="NoSpacing"/>
         <w:ind w:left="3600" w:firstLine="720"/>
       </w:pPr>
+      <w:r>
+        <w:t>second row.</w:t>
+      </w:r>
+    </w:p>
+    <w:p>
+      <w:pPr>
+        <w:pStyle w:val="NoSpacing"/>
+      </w:pPr>
+    </w:p>
+    <w:p>
+      <w:pPr>
+        <w:pStyle w:val="NoSpacing"/>
+      </w:pPr>
+      <w:r>
+        <w:rPr>
+          <w:noProof/>
+        </w:rPr>
+        <w:lastRenderedPageBreak/>
+        <w:drawing>
+          <wp:inline distT="0" distB="0" distL="0" distR="0">
+            <wp:extent cx="5943600" cy="5633085"/>
+            <wp:effectExtent l="0" t="0" r="0" b="5715"/>
+            <wp:docPr id="13" name="Picture 13"/>
+            <wp:cNvGraphicFramePr>
+              <a:graphicFrameLocks xmlns:a="http://schemas.openxmlformats.org/drawingml/2006/main" noChangeAspect="1"/>
+            </wp:cNvGraphicFramePr>
+            <a:graphic xmlns:a="http://schemas.openxmlformats.org/drawingml/2006/main">
+              <a:graphicData uri="http://schemas.openxmlformats.org/drawingml/2006/picture">
+                <pic:pic xmlns:pic="http://schemas.openxmlformats.org/drawingml/2006/picture">
+                  <pic:nvPicPr>
+                    <pic:cNvPr id="0" name="Picture 9"/>
+                    <pic:cNvPicPr>
+                      <a:picLocks noChangeAspect="1" noChangeArrowheads="1"/>
+                    </pic:cNvPicPr>
+                  </pic:nvPicPr>
+                  <pic:blipFill>
+                    <a:blip r:embed="rId19">
+                      <a:extLst>
+                        <a:ext uri="{28A0092B-C50C-407E-A947-70E740481C1C}">
+                          <a14:useLocalDpi xmlns:a14="http://schemas.microsoft.com/office/drawing/2010/main" val="0"/>
+                        </a:ext>
+                      </a:extLst>
+                    </a:blip>
+                    <a:srcRect/>
+                    <a:stretch>
+                      <a:fillRect/>
+                    </a:stretch>
+                  </pic:blipFill>
+                  <pic:spPr bwMode="auto">
+                    <a:xfrm>
+                      <a:off x="0" y="0"/>
+                      <a:ext cx="5943600" cy="5633085"/>
+                    </a:xfrm>
+                    <a:prstGeom prst="rect">
+                      <a:avLst/>
+                    </a:prstGeom>
+                    <a:noFill/>
+                    <a:ln>
+                      <a:noFill/>
+                    </a:ln>
+                  </pic:spPr>
+                </pic:pic>
+              </a:graphicData>
+            </a:graphic>
+          </wp:inline>
+        </w:drawing>
+      </w:r>
+    </w:p>
+    <w:p>
+      <w:pPr>
+        <w:pStyle w:val="NoSpacing"/>
+      </w:pPr>
+      <w:r>
+        <w:rPr>
+          <w:b/>
+        </w:rPr>
+        <w:t>Local</w:t>
+      </w:r>
+      <w:r>
+        <w:t xml:space="preserve">: </w:t>
+      </w:r>
+      <w:r>
+        <w:t>C:\dev\CSS-3_portfolio</w:t>
+      </w:r>
+    </w:p>
+    <w:p>
+      <w:pPr>
+        <w:pStyle w:val="NoSpacing"/>
+        <w:ind w:firstLine="720"/>
+      </w:pPr>
+      <w:r>
+        <w:rPr>
+          <w:b/>
+        </w:rPr>
+        <w:t>Repo</w:t>
+      </w:r>
+      <w:r>
+        <w:t xml:space="preserve">: </w:t>
+      </w:r>
+      <w:r>
+        <w:t>CSS-3_portfolio</w:t>
+      </w:r>
+    </w:p>
+    <w:p>
+      <w:pPr>
+        <w:pStyle w:val="NoSpacing"/>
+        <w:ind w:firstLine="720"/>
+      </w:pPr>
+      <w:r>
+        <w:tab/>
+      </w:r>
+      <w:r>
+        <w:rPr>
+          <w:b/>
+        </w:rPr>
+        <w:t>Branch</w:t>
+      </w:r>
+      <w:r>
+        <w:t>:</w:t>
+      </w:r>
+      <w:r>
+        <w:tab/>
+        <w:t>Master</w:t>
+      </w:r>
+    </w:p>
+    <w:p>
+      <w:pPr>
+        <w:pStyle w:val="NoSpacing"/>
+        <w:ind w:left="1440" w:firstLine="720"/>
+      </w:pPr>
+      <w:r>
+        <w:rPr>
+          <w:b/>
+        </w:rPr>
+        <w:t>Commit</w:t>
+      </w:r>
+      <w:r>
+        <w:t xml:space="preserve">: </w:t>
+      </w:r>
+      <w:r>
+        <w:t xml:space="preserve">Added text in header in upper right </w:t>
+      </w:r>
+      <w:r>
+        <w:t>box (“About…”)</w:t>
+      </w:r>
+    </w:p>
+    <w:p>
+      <w:pPr>
+        <w:pStyle w:val="NoSpacing"/>
+        <w:ind w:left="2160" w:firstLine="720"/>
+        <w:rPr>
+          <w:b/>
+        </w:rPr>
+      </w:pPr>
+      <w:r>
+        <w:rPr>
+          <w:b/>
+        </w:rPr>
+        <w:t>TODO</w:t>
+      </w:r>
+      <w:r>
+        <w:t>:</w:t>
+      </w:r>
+      <w:r>
+        <w:rPr>
+          <w:b/>
+        </w:rPr>
+        <w:tab/>
+      </w:r>
+    </w:p>
+    <w:p>
+      <w:pPr>
+        <w:pStyle w:val="NoSpacing"/>
+        <w:ind w:left="2880" w:firstLine="720"/>
+      </w:pPr>
       <w:bookmarkStart w:id="0" w:name="_GoBack"/>
       <w:bookmarkEnd w:id="0"/>
+      <w:r>
+        <w:rPr>
+          <w:b/>
+        </w:rPr>
+        <w:t>Then</w:t>
+      </w:r>
+      <w:r>
+        <w:t xml:space="preserve">: If works, then repeat process for the columns in the </w:t>
+      </w:r>
+    </w:p>
+    <w:p>
+      <w:pPr>
+        <w:pStyle w:val="NoSpacing"/>
+        <w:ind w:left="3600" w:firstLine="720"/>
+      </w:pPr>
       <w:r>
         <w:t>second row.</w:t>
       </w:r>

</xml_diff>

<commit_message>
Added upper right text.
</commit_message>
<xml_diff>
--- a/log_CSS-3_portfolio.docx
+++ b/log_CSS-3_portfolio.docx
@@ -2407,11 +2407,6 @@
       <w:pPr>
         <w:pStyle w:val="NoSpacing"/>
       </w:pPr>
-    </w:p>
-    <w:p>
-      <w:pPr>
-        <w:pStyle w:val="NoSpacing"/>
-      </w:pPr>
       <w:r>
         <w:rPr>
           <w:b/>
@@ -2479,11 +2474,9 @@
       <w:r>
         <w:t xml:space="preserve">: </w:t>
       </w:r>
-      <w:bookmarkStart w:id="0" w:name="_GoBack"/>
       <w:r>
         <w:t>Added top div.</w:t>
       </w:r>
-      <w:bookmarkEnd w:id="0"/>
     </w:p>
     <w:p>
       <w:pPr>
@@ -2589,6 +2582,255 @@
         </w:numPr>
       </w:pPr>
       <w:r>
+        <w:t>Add in footer div.</w:t>
+      </w:r>
+    </w:p>
+    <w:p>
+      <w:r>
+        <w:br w:type="page"/>
+      </w:r>
+    </w:p>
+    <w:p>
+      <w:pPr>
+        <w:pStyle w:val="NoSpacing"/>
+      </w:pPr>
+      <w:r>
+        <w:rPr>
+          <w:noProof/>
+        </w:rPr>
+        <w:lastRenderedPageBreak/>
+        <w:drawing>
+          <wp:inline distT="0" distB="0" distL="0" distR="0">
+            <wp:extent cx="5934710" cy="6331585"/>
+            <wp:effectExtent l="0" t="0" r="8890" b="0"/>
+            <wp:docPr id="16" name="Picture 16"/>
+            <wp:cNvGraphicFramePr>
+              <a:graphicFrameLocks xmlns:a="http://schemas.openxmlformats.org/drawingml/2006/main" noChangeAspect="1"/>
+            </wp:cNvGraphicFramePr>
+            <a:graphic xmlns:a="http://schemas.openxmlformats.org/drawingml/2006/main">
+              <a:graphicData uri="http://schemas.openxmlformats.org/drawingml/2006/picture">
+                <pic:pic xmlns:pic="http://schemas.openxmlformats.org/drawingml/2006/picture">
+                  <pic:nvPicPr>
+                    <pic:cNvPr id="0" name="Picture 4"/>
+                    <pic:cNvPicPr>
+                      <a:picLocks noChangeAspect="1" noChangeArrowheads="1"/>
+                    </pic:cNvPicPr>
+                  </pic:nvPicPr>
+                  <pic:blipFill>
+                    <a:blip r:embed="rId23">
+                      <a:extLst>
+                        <a:ext uri="{28A0092B-C50C-407E-A947-70E740481C1C}">
+                          <a14:useLocalDpi xmlns:a14="http://schemas.microsoft.com/office/drawing/2010/main" val="0"/>
+                        </a:ext>
+                      </a:extLst>
+                    </a:blip>
+                    <a:srcRect/>
+                    <a:stretch>
+                      <a:fillRect/>
+                    </a:stretch>
+                  </pic:blipFill>
+                  <pic:spPr bwMode="auto">
+                    <a:xfrm>
+                      <a:off x="0" y="0"/>
+                      <a:ext cx="5934710" cy="6331585"/>
+                    </a:xfrm>
+                    <a:prstGeom prst="rect">
+                      <a:avLst/>
+                    </a:prstGeom>
+                    <a:noFill/>
+                    <a:ln>
+                      <a:noFill/>
+                    </a:ln>
+                  </pic:spPr>
+                </pic:pic>
+              </a:graphicData>
+            </a:graphic>
+          </wp:inline>
+        </w:drawing>
+      </w:r>
+    </w:p>
+    <w:p>
+      <w:pPr>
+        <w:pStyle w:val="NoSpacing"/>
+      </w:pPr>
+      <w:r>
+        <w:rPr>
+          <w:b/>
+        </w:rPr>
+        <w:t>Local</w:t>
+      </w:r>
+      <w:r>
+        <w:t xml:space="preserve">: </w:t>
+      </w:r>
+      <w:r>
+        <w:t>C:\dev\CSS-3_portfolio</w:t>
+      </w:r>
+    </w:p>
+    <w:p>
+      <w:pPr>
+        <w:pStyle w:val="NoSpacing"/>
+        <w:ind w:firstLine="720"/>
+      </w:pPr>
+      <w:r>
+        <w:rPr>
+          <w:b/>
+        </w:rPr>
+        <w:t>Repo</w:t>
+      </w:r>
+      <w:r>
+        <w:t xml:space="preserve">: </w:t>
+      </w:r>
+      <w:r>
+        <w:t>CSS-3_portfolio</w:t>
+      </w:r>
+    </w:p>
+    <w:p>
+      <w:pPr>
+        <w:pStyle w:val="NoSpacing"/>
+        <w:ind w:firstLine="720"/>
+      </w:pPr>
+      <w:r>
+        <w:tab/>
+      </w:r>
+      <w:r>
+        <w:rPr>
+          <w:b/>
+        </w:rPr>
+        <w:t>Branch</w:t>
+      </w:r>
+      <w:r>
+        <w:t>:</w:t>
+      </w:r>
+      <w:r>
+        <w:tab/>
+        <w:t>Master</w:t>
+      </w:r>
+    </w:p>
+    <w:p>
+      <w:pPr>
+        <w:pStyle w:val="NoSpacing"/>
+        <w:ind w:left="1440" w:firstLine="720"/>
+      </w:pPr>
+      <w:r>
+        <w:rPr>
+          <w:b/>
+        </w:rPr>
+        <w:t>Commit</w:t>
+      </w:r>
+      <w:r>
+        <w:t xml:space="preserve">: </w:t>
+      </w:r>
+      <w:bookmarkStart w:id="0" w:name="_GoBack"/>
+      <w:r>
+        <w:t>Added upper right text.</w:t>
+      </w:r>
+      <w:bookmarkEnd w:id="0"/>
+    </w:p>
+    <w:p>
+      <w:pPr>
+        <w:pStyle w:val="NoSpacing"/>
+        <w:ind w:left="2880"/>
+        <w:rPr>
+          <w:b/>
+        </w:rPr>
+      </w:pPr>
+      <w:r>
+        <w:rPr>
+          <w:b/>
+        </w:rPr>
+        <w:t>TODO</w:t>
+      </w:r>
+      <w:r>
+        <w:t>:</w:t>
+      </w:r>
+      <w:r>
+        <w:rPr>
+          <w:b/>
+        </w:rPr>
+        <w:tab/>
+      </w:r>
+    </w:p>
+    <w:p>
+      <w:pPr>
+        <w:pStyle w:val="NoSpacing"/>
+        <w:numPr>
+          <w:ilvl w:val="0"/>
+          <w:numId w:val="1"/>
+        </w:numPr>
+        <w:rPr>
+          <w:strike/>
+        </w:rPr>
+      </w:pPr>
+      <w:r>
+        <w:rPr>
+          <w:strike/>
+        </w:rPr>
+        <w:t xml:space="preserve">Add top div </w:t>
+      </w:r>
+    </w:p>
+    <w:p>
+      <w:pPr>
+        <w:pStyle w:val="NoSpacing"/>
+        <w:numPr>
+          <w:ilvl w:val="0"/>
+          <w:numId w:val="1"/>
+        </w:numPr>
+      </w:pPr>
+      <w:r>
+        <w:t>Add upper left image.</w:t>
+      </w:r>
+    </w:p>
+    <w:p>
+      <w:pPr>
+        <w:pStyle w:val="NoSpacing"/>
+        <w:numPr>
+          <w:ilvl w:val="0"/>
+          <w:numId w:val="1"/>
+        </w:numPr>
+      </w:pPr>
+      <w:r>
+        <w:t>Add upper right div.</w:t>
+      </w:r>
+    </w:p>
+    <w:p>
+      <w:pPr>
+        <w:pStyle w:val="NoSpacing"/>
+        <w:numPr>
+          <w:ilvl w:val="0"/>
+          <w:numId w:val="1"/>
+        </w:numPr>
+      </w:pPr>
+      <w:r>
+        <w:t>Add in first div below the image.</w:t>
+      </w:r>
+    </w:p>
+    <w:p>
+      <w:pPr>
+        <w:pStyle w:val="NoSpacing"/>
+        <w:numPr>
+          <w:ilvl w:val="0"/>
+          <w:numId w:val="1"/>
+        </w:numPr>
+      </w:pPr>
+      <w:r>
+        <w:t xml:space="preserve">Add in next two center </w:t>
+      </w:r>
+      <w:proofErr w:type="spellStart"/>
+      <w:r>
+        <w:t>divs</w:t>
+      </w:r>
+      <w:proofErr w:type="spellEnd"/>
+    </w:p>
+    <w:p>
+      <w:pPr>
+        <w:pStyle w:val="NoSpacing"/>
+        <w:numPr>
+          <w:ilvl w:val="0"/>
+          <w:numId w:val="1"/>
+        </w:numPr>
+      </w:pPr>
+      <w:r>
+        <w:lastRenderedPageBreak/>
         <w:t>Add in footer div.</w:t>
       </w:r>
     </w:p>

</xml_diff>

<commit_message>
Added top left image.
</commit_message>
<xml_diff>
--- a/log_CSS-3_portfolio.docx
+++ b/log_CSS-3_portfolio.docx
@@ -2720,11 +2720,9 @@
       <w:r>
         <w:t xml:space="preserve">: </w:t>
       </w:r>
-      <w:bookmarkStart w:id="0" w:name="_GoBack"/>
       <w:r>
         <w:t>Added upper right text.</w:t>
       </w:r>
-      <w:bookmarkEnd w:id="0"/>
     </w:p>
     <w:p>
       <w:pPr>
@@ -2831,6 +2829,262 @@
       </w:pPr>
       <w:r>
         <w:lastRenderedPageBreak/>
+        <w:t>Add in footer div.</w:t>
+      </w:r>
+    </w:p>
+    <w:p>
+      <w:pPr>
+        <w:pStyle w:val="NoSpacing"/>
+      </w:pPr>
+    </w:p>
+    <w:p>
+      <w:pPr>
+        <w:pStyle w:val="NoSpacing"/>
+      </w:pPr>
+      <w:r>
+        <w:rPr>
+          <w:noProof/>
+        </w:rPr>
+        <w:drawing>
+          <wp:inline distT="0" distB="0" distL="0" distR="0">
+            <wp:extent cx="5943600" cy="5852160"/>
+            <wp:effectExtent l="0" t="0" r="0" b="0"/>
+            <wp:docPr id="17" name="Picture 17"/>
+            <wp:cNvGraphicFramePr>
+              <a:graphicFrameLocks xmlns:a="http://schemas.openxmlformats.org/drawingml/2006/main" noChangeAspect="1"/>
+            </wp:cNvGraphicFramePr>
+            <a:graphic xmlns:a="http://schemas.openxmlformats.org/drawingml/2006/main">
+              <a:graphicData uri="http://schemas.openxmlformats.org/drawingml/2006/picture">
+                <pic:pic xmlns:pic="http://schemas.openxmlformats.org/drawingml/2006/picture">
+                  <pic:nvPicPr>
+                    <pic:cNvPr id="0" name="Picture 5"/>
+                    <pic:cNvPicPr>
+                      <a:picLocks noChangeAspect="1" noChangeArrowheads="1"/>
+                    </pic:cNvPicPr>
+                  </pic:nvPicPr>
+                  <pic:blipFill>
+                    <a:blip r:embed="rId24">
+                      <a:extLst>
+                        <a:ext uri="{28A0092B-C50C-407E-A947-70E740481C1C}">
+                          <a14:useLocalDpi xmlns:a14="http://schemas.microsoft.com/office/drawing/2010/main" val="0"/>
+                        </a:ext>
+                      </a:extLst>
+                    </a:blip>
+                    <a:srcRect/>
+                    <a:stretch>
+                      <a:fillRect/>
+                    </a:stretch>
+                  </pic:blipFill>
+                  <pic:spPr bwMode="auto">
+                    <a:xfrm>
+                      <a:off x="0" y="0"/>
+                      <a:ext cx="5943600" cy="5852160"/>
+                    </a:xfrm>
+                    <a:prstGeom prst="rect">
+                      <a:avLst/>
+                    </a:prstGeom>
+                    <a:noFill/>
+                    <a:ln>
+                      <a:noFill/>
+                    </a:ln>
+                  </pic:spPr>
+                </pic:pic>
+              </a:graphicData>
+            </a:graphic>
+          </wp:inline>
+        </w:drawing>
+      </w:r>
+    </w:p>
+    <w:p>
+      <w:pPr>
+        <w:pStyle w:val="NoSpacing"/>
+      </w:pPr>
+      <w:r>
+        <w:rPr>
+          <w:b/>
+        </w:rPr>
+        <w:t>Local</w:t>
+      </w:r>
+      <w:r>
+        <w:t xml:space="preserve">: </w:t>
+      </w:r>
+      <w:r>
+        <w:t>C:\dev\CSS-3_portfolio</w:t>
+      </w:r>
+    </w:p>
+    <w:p>
+      <w:pPr>
+        <w:pStyle w:val="NoSpacing"/>
+        <w:ind w:firstLine="720"/>
+      </w:pPr>
+      <w:r>
+        <w:rPr>
+          <w:b/>
+        </w:rPr>
+        <w:t>Repo</w:t>
+      </w:r>
+      <w:r>
+        <w:t xml:space="preserve">: </w:t>
+      </w:r>
+      <w:r>
+        <w:t>CSS-3_portfolio</w:t>
+      </w:r>
+    </w:p>
+    <w:p>
+      <w:pPr>
+        <w:pStyle w:val="NoSpacing"/>
+        <w:ind w:firstLine="720"/>
+      </w:pPr>
+      <w:r>
+        <w:tab/>
+      </w:r>
+      <w:r>
+        <w:rPr>
+          <w:b/>
+        </w:rPr>
+        <w:t>Branch</w:t>
+      </w:r>
+      <w:r>
+        <w:t>:</w:t>
+      </w:r>
+      <w:r>
+        <w:tab/>
+        <w:t>Master</w:t>
+      </w:r>
+    </w:p>
+    <w:p>
+      <w:pPr>
+        <w:pStyle w:val="NoSpacing"/>
+        <w:ind w:left="1440" w:firstLine="720"/>
+      </w:pPr>
+      <w:r>
+        <w:rPr>
+          <w:b/>
+        </w:rPr>
+        <w:t>Commit</w:t>
+      </w:r>
+      <w:r>
+        <w:t>:</w:t>
+      </w:r>
+      <w:r>
+        <w:t xml:space="preserve"> </w:t>
+      </w:r>
+      <w:bookmarkStart w:id="0" w:name="_GoBack"/>
+      <w:r>
+        <w:t>Added top left image.</w:t>
+      </w:r>
+      <w:bookmarkEnd w:id="0"/>
+    </w:p>
+    <w:p>
+      <w:pPr>
+        <w:pStyle w:val="NoSpacing"/>
+        <w:ind w:left="2880"/>
+        <w:rPr>
+          <w:b/>
+        </w:rPr>
+      </w:pPr>
+      <w:r>
+        <w:rPr>
+          <w:b/>
+        </w:rPr>
+        <w:t>TODO</w:t>
+      </w:r>
+      <w:r>
+        <w:t>:</w:t>
+      </w:r>
+      <w:r>
+        <w:rPr>
+          <w:b/>
+        </w:rPr>
+        <w:tab/>
+      </w:r>
+    </w:p>
+    <w:p>
+      <w:pPr>
+        <w:pStyle w:val="NoSpacing"/>
+        <w:numPr>
+          <w:ilvl w:val="0"/>
+          <w:numId w:val="1"/>
+        </w:numPr>
+        <w:rPr>
+          <w:strike/>
+        </w:rPr>
+      </w:pPr>
+      <w:r>
+        <w:rPr>
+          <w:strike/>
+        </w:rPr>
+        <w:t xml:space="preserve">Add top div </w:t>
+      </w:r>
+    </w:p>
+    <w:p>
+      <w:pPr>
+        <w:pStyle w:val="NoSpacing"/>
+        <w:numPr>
+          <w:ilvl w:val="0"/>
+          <w:numId w:val="1"/>
+        </w:numPr>
+        <w:rPr>
+          <w:strike/>
+        </w:rPr>
+      </w:pPr>
+      <w:r>
+        <w:rPr>
+          <w:strike/>
+        </w:rPr>
+        <w:t>Add upper left image.</w:t>
+      </w:r>
+    </w:p>
+    <w:p>
+      <w:pPr>
+        <w:pStyle w:val="NoSpacing"/>
+        <w:numPr>
+          <w:ilvl w:val="0"/>
+          <w:numId w:val="1"/>
+        </w:numPr>
+      </w:pPr>
+      <w:r>
+        <w:t>Add upper right div.</w:t>
+      </w:r>
+    </w:p>
+    <w:p>
+      <w:pPr>
+        <w:pStyle w:val="NoSpacing"/>
+        <w:numPr>
+          <w:ilvl w:val="0"/>
+          <w:numId w:val="1"/>
+        </w:numPr>
+      </w:pPr>
+      <w:r>
+        <w:t>Add in first div below the image.</w:t>
+      </w:r>
+    </w:p>
+    <w:p>
+      <w:pPr>
+        <w:pStyle w:val="NoSpacing"/>
+        <w:numPr>
+          <w:ilvl w:val="0"/>
+          <w:numId w:val="1"/>
+        </w:numPr>
+      </w:pPr>
+      <w:r>
+        <w:t xml:space="preserve">Add in next two center </w:t>
+      </w:r>
+      <w:proofErr w:type="spellStart"/>
+      <w:r>
+        <w:t>divs</w:t>
+      </w:r>
+      <w:proofErr w:type="spellEnd"/>
+    </w:p>
+    <w:p>
+      <w:pPr>
+        <w:pStyle w:val="NoSpacing"/>
+        <w:numPr>
+          <w:ilvl w:val="0"/>
+          <w:numId w:val="1"/>
+        </w:numPr>
+      </w:pPr>
+      <w:r>
         <w:t>Add in footer div.</w:t>
       </w:r>
     </w:p>

</xml_diff>